<commit_message>
CU Crear Actividad finalizado
</commit_message>
<xml_diff>
--- a/Design/DescripcionesCU/CU09 - Crear actividad.docx
+++ b/Design/DescripcionesCU/CU09 - Crear actividad.docx
@@ -576,6 +576,14 @@
                 <w:szCs w:val="24"/>
                 <w:lang w:val="es-ES"/>
               </w:rPr>
+              <w:t>, tipo</w:t>
+            </w:r>
+            <w:r>
+              <w:rPr>
+                <w:sz w:val="24"/>
+                <w:szCs w:val="24"/>
+                <w:lang w:val="es-ES"/>
+              </w:rPr>
               <w:t>)</w:t>
             </w:r>
             <w:r>
@@ -584,47 +592,61 @@
                 <w:szCs w:val="24"/>
                 <w:lang w:val="es-ES"/>
               </w:rPr>
-              <w:t xml:space="preserve">, un campo </w:t>
-            </w:r>
-            <w:r>
-              <w:rPr>
-                <w:sz w:val="24"/>
-                <w:szCs w:val="24"/>
-                <w:lang w:val="es-ES"/>
-              </w:rPr>
-              <w:t>ingresar</w:t>
-            </w:r>
-            <w:r>
-              <w:rPr>
-                <w:sz w:val="24"/>
-                <w:szCs w:val="24"/>
-                <w:lang w:val="es-ES"/>
-              </w:rPr>
-              <w:t xml:space="preserve"> el </w:t>
-            </w:r>
-            <w:r>
-              <w:rPr>
-                <w:sz w:val="24"/>
-                <w:szCs w:val="24"/>
-                <w:lang w:val="es-ES"/>
-              </w:rPr>
-              <w:t>tipo</w:t>
-            </w:r>
-            <w:r>
-              <w:rPr>
-                <w:sz w:val="24"/>
-                <w:szCs w:val="24"/>
-                <w:lang w:val="es-ES"/>
-              </w:rPr>
-              <w:t>, otro para seleccionar el EDIFICIO y uno ultimo para escoger el HORARIO</w:t>
-            </w:r>
-            <w:r>
-              <w:rPr>
-                <w:sz w:val="24"/>
-                <w:szCs w:val="24"/>
-                <w:lang w:val="es-ES"/>
-              </w:rPr>
-              <w:t>.</w:t>
+              <w:t xml:space="preserve">, </w:t>
+            </w:r>
+            <w:proofErr w:type="gramStart"/>
+            <w:r>
+              <w:rPr>
+                <w:sz w:val="24"/>
+                <w:szCs w:val="24"/>
+                <w:lang w:val="es-ES"/>
+              </w:rPr>
+              <w:t>HORARIO(</w:t>
+            </w:r>
+            <w:proofErr w:type="gramEnd"/>
+            <w:r>
+              <w:rPr>
+                <w:sz w:val="24"/>
+                <w:szCs w:val="24"/>
+                <w:lang w:val="es-ES"/>
+              </w:rPr>
+              <w:t xml:space="preserve">dirección, lugar, </w:t>
+            </w:r>
+            <w:proofErr w:type="spellStart"/>
+            <w:r>
+              <w:rPr>
+                <w:sz w:val="24"/>
+                <w:szCs w:val="24"/>
+                <w:lang w:val="es-ES"/>
+              </w:rPr>
+              <w:t>fechaInicio</w:t>
+            </w:r>
+            <w:proofErr w:type="spellEnd"/>
+            <w:r>
+              <w:rPr>
+                <w:sz w:val="24"/>
+                <w:szCs w:val="24"/>
+                <w:lang w:val="es-ES"/>
+              </w:rPr>
+              <w:t xml:space="preserve">, </w:t>
+            </w:r>
+            <w:proofErr w:type="spellStart"/>
+            <w:r>
+              <w:rPr>
+                <w:sz w:val="24"/>
+                <w:szCs w:val="24"/>
+                <w:lang w:val="es-ES"/>
+              </w:rPr>
+              <w:t>fechaFin</w:t>
+            </w:r>
+            <w:proofErr w:type="spellEnd"/>
+            <w:r>
+              <w:rPr>
+                <w:sz w:val="24"/>
+                <w:szCs w:val="24"/>
+                <w:lang w:val="es-ES"/>
+              </w:rPr>
+              <w:t>).</w:t>
             </w:r>
           </w:p>
           <w:p>
@@ -750,8 +772,6 @@
               </w:rPr>
               <w:t xml:space="preserve"> “Por favor confirmar la operación”</w:t>
             </w:r>
-            <w:bookmarkStart w:id="0" w:name="_GoBack"/>
-            <w:bookmarkEnd w:id="0"/>
             <w:r>
               <w:rPr>
                 <w:sz w:val="24"/>
@@ -842,7 +862,15 @@
                 <w:szCs w:val="24"/>
                 <w:lang w:val="es-ES"/>
               </w:rPr>
-              <w:t>, EDIFICO y HORARIO</w:t>
+              <w:t xml:space="preserve"> </w:t>
+            </w:r>
+            <w:r>
+              <w:rPr>
+                <w:sz w:val="24"/>
+                <w:szCs w:val="24"/>
+                <w:lang w:val="es-ES"/>
+              </w:rPr>
+              <w:t>y HORARIO</w:t>
             </w:r>
             <w:r>
               <w:rPr>

</xml_diff>